<commit_message>
docs(Recursos): agregado Descripcion de carpeta
</commit_message>
<xml_diff>
--- a/Etapa Inicio/Estudio de Factibilidad - Kairos - NexTech.docx
+++ b/Etapa Inicio/Estudio de Factibilidad - Kairos - NexTech.docx
@@ -948,12 +948,12 @@
             <wp:extent cx="1200150" cy="1200150"/>
             <wp:effectExtent b="0" l="0" r="0" t="0"/>
             <wp:wrapNone/>
-            <wp:docPr descr="psi-negro.png" id="13" name="image4.png"/>
+            <wp:docPr descr="psi-negro.png" id="13" name="image2.png"/>
             <a:graphic>
               <a:graphicData uri="http://schemas.openxmlformats.org/drawingml/2006/picture">
                 <pic:pic>
                   <pic:nvPicPr>
-                    <pic:cNvPr descr="psi-negro.png" id="0" name="image4.png"/>
+                    <pic:cNvPr descr="psi-negro.png" id="0" name="image2.png"/>
                     <pic:cNvPicPr preferRelativeResize="0"/>
                   </pic:nvPicPr>
                   <pic:blipFill>
@@ -1003,12 +1003,12 @@
             <wp:extent cx="1304925" cy="2019300"/>
             <wp:effectExtent b="0" l="0" r="0" t="0"/>
             <wp:wrapSquare wrapText="bothSides" distB="0" distT="0" distL="114300" distR="114300"/>
-            <wp:docPr descr="UNPA.JPG" id="15" name="image3.jpg"/>
+            <wp:docPr descr="UNPA.JPG" id="15" name="image4.jpg"/>
             <a:graphic>
               <a:graphicData uri="http://schemas.openxmlformats.org/drawingml/2006/picture">
                 <pic:pic>
                   <pic:nvPicPr>
-                    <pic:cNvPr descr="UNPA.JPG" id="0" name="image3.jpg"/>
+                    <pic:cNvPr descr="UNPA.JPG" id="0" name="image4.jpg"/>
                     <pic:cNvPicPr preferRelativeResize="0"/>
                   </pic:nvPicPr>
                   <pic:blipFill>
@@ -1416,7 +1416,7 @@
     </w:p>
     <w:sdt>
       <w:sdtPr>
-        <w:id w:val="1084723863"/>
+        <w:id w:val="1423489301"/>
         <w:docPartObj>
           <w:docPartGallery w:val="Table of Contents"/>
           <w:docPartUnique w:val="1"/>
@@ -6656,12 +6656,12 @@
           <wp:extent cx="669290" cy="669290"/>
           <wp:effectExtent b="0" l="0" r="0" t="0"/>
           <wp:wrapSquare wrapText="bothSides" distB="0" distT="0" distL="114300" distR="114300"/>
-          <wp:docPr descr="psi-negro.png" id="14" name="image5.png"/>
+          <wp:docPr descr="psi-negro.png" id="14" name="image3.png"/>
           <a:graphic>
             <a:graphicData uri="http://schemas.openxmlformats.org/drawingml/2006/picture">
               <pic:pic>
                 <pic:nvPicPr>
-                  <pic:cNvPr descr="psi-negro.png" id="0" name="image5.png"/>
+                  <pic:cNvPr descr="psi-negro.png" id="0" name="image3.png"/>
                   <pic:cNvPicPr preferRelativeResize="0"/>
                 </pic:nvPicPr>
                 <pic:blipFill>
@@ -6701,12 +6701,12 @@
           <wp:extent cx="425450" cy="666750"/>
           <wp:effectExtent b="0" l="0" r="0" t="0"/>
           <wp:wrapSquare wrapText="bothSides" distB="0" distT="0" distL="114300" distR="114300"/>
-          <wp:docPr descr="UNPA.JPG" id="16" name="image2.jpg"/>
+          <wp:docPr descr="UNPA.JPG" id="16" name="image5.jpg"/>
           <a:graphic>
             <a:graphicData uri="http://schemas.openxmlformats.org/drawingml/2006/picture">
               <pic:pic>
                 <pic:nvPicPr>
-                  <pic:cNvPr descr="UNPA.JPG" id="0" name="image2.jpg"/>
+                  <pic:cNvPr descr="UNPA.JPG" id="0" name="image5.jpg"/>
                   <pic:cNvPicPr preferRelativeResize="0"/>
                 </pic:nvPicPr>
                 <pic:blipFill>

</xml_diff>

<commit_message>
docs(Etapa Inicio): actualizar documentos
</commit_message>
<xml_diff>
--- a/Etapa Inicio/Estudio de Factibilidad - Kairos - NexTech.docx
+++ b/Etapa Inicio/Estudio de Factibilidad - Kairos - NexTech.docx
@@ -948,12 +948,12 @@
             <wp:extent cx="1200150" cy="1200150"/>
             <wp:effectExtent b="0" l="0" r="0" t="0"/>
             <wp:wrapNone/>
-            <wp:docPr descr="psi-negro.png" id="13" name="image2.png"/>
+            <wp:docPr descr="psi-negro.png" id="13" name="image4.png"/>
             <a:graphic>
               <a:graphicData uri="http://schemas.openxmlformats.org/drawingml/2006/picture">
                 <pic:pic>
                   <pic:nvPicPr>
-                    <pic:cNvPr descr="psi-negro.png" id="0" name="image2.png"/>
+                    <pic:cNvPr descr="psi-negro.png" id="0" name="image4.png"/>
                     <pic:cNvPicPr preferRelativeResize="0"/>
                   </pic:nvPicPr>
                   <pic:blipFill>
@@ -1003,12 +1003,12 @@
             <wp:extent cx="1304925" cy="2019300"/>
             <wp:effectExtent b="0" l="0" r="0" t="0"/>
             <wp:wrapSquare wrapText="bothSides" distB="0" distT="0" distL="114300" distR="114300"/>
-            <wp:docPr descr="UNPA.JPG" id="15" name="image4.jpg"/>
+            <wp:docPr descr="UNPA.JPG" id="15" name="image2.jpg"/>
             <a:graphic>
               <a:graphicData uri="http://schemas.openxmlformats.org/drawingml/2006/picture">
                 <pic:pic>
                   <pic:nvPicPr>
-                    <pic:cNvPr descr="UNPA.JPG" id="0" name="image4.jpg"/>
+                    <pic:cNvPr descr="UNPA.JPG" id="0" name="image2.jpg"/>
                     <pic:cNvPicPr preferRelativeResize="0"/>
                   </pic:nvPicPr>
                   <pic:blipFill>
@@ -1313,12 +1313,12 @@
             <wp:extent cx="1200150" cy="1200150"/>
             <wp:effectExtent b="0" l="0" r="0" t="0"/>
             <wp:wrapNone/>
-            <wp:docPr id="17" name="image1.png"/>
+            <wp:docPr id="17" name="image3.png"/>
             <a:graphic>
               <a:graphicData uri="http://schemas.openxmlformats.org/drawingml/2006/picture">
                 <pic:pic>
                   <pic:nvPicPr>
-                    <pic:cNvPr id="0" name="image1.png"/>
+                    <pic:cNvPr id="0" name="image3.png"/>
                     <pic:cNvPicPr preferRelativeResize="0"/>
                   </pic:nvPicPr>
                   <pic:blipFill>
@@ -1416,7 +1416,7 @@
     </w:p>
     <w:sdt>
       <w:sdtPr>
-        <w:id w:val="1423489301"/>
+        <w:id w:val="-393307761"/>
         <w:docPartObj>
           <w:docPartGallery w:val="Table of Contents"/>
           <w:docPartUnique w:val="1"/>
@@ -6656,12 +6656,12 @@
           <wp:extent cx="669290" cy="669290"/>
           <wp:effectExtent b="0" l="0" r="0" t="0"/>
           <wp:wrapSquare wrapText="bothSides" distB="0" distT="0" distL="114300" distR="114300"/>
-          <wp:docPr descr="psi-negro.png" id="14" name="image3.png"/>
+          <wp:docPr descr="psi-negro.png" id="14" name="image5.png"/>
           <a:graphic>
             <a:graphicData uri="http://schemas.openxmlformats.org/drawingml/2006/picture">
               <pic:pic>
                 <pic:nvPicPr>
-                  <pic:cNvPr descr="psi-negro.png" id="0" name="image3.png"/>
+                  <pic:cNvPr descr="psi-negro.png" id="0" name="image5.png"/>
                   <pic:cNvPicPr preferRelativeResize="0"/>
                 </pic:nvPicPr>
                 <pic:blipFill>
@@ -6701,12 +6701,12 @@
           <wp:extent cx="425450" cy="666750"/>
           <wp:effectExtent b="0" l="0" r="0" t="0"/>
           <wp:wrapSquare wrapText="bothSides" distB="0" distT="0" distL="114300" distR="114300"/>
-          <wp:docPr descr="UNPA.JPG" id="16" name="image5.jpg"/>
+          <wp:docPr descr="UNPA.JPG" id="16" name="image1.jpg"/>
           <a:graphic>
             <a:graphicData uri="http://schemas.openxmlformats.org/drawingml/2006/picture">
               <pic:pic>
                 <pic:nvPicPr>
-                  <pic:cNvPr descr="UNPA.JPG" id="0" name="image5.jpg"/>
+                  <pic:cNvPr descr="UNPA.JPG" id="0" name="image1.jpg"/>
                   <pic:cNvPicPr preferRelativeResize="0"/>
                 </pic:nvPicPr>
                 <pic:blipFill>

</xml_diff>